<commit_message>
Added prototype and uml diagram
</commit_message>
<xml_diff>
--- a/GeoTag/Documentation GeoTag/Prototyp GeoTag.docx
+++ b/GeoTag/Documentation GeoTag/Prototyp GeoTag.docx
@@ -52,6 +52,12 @@
         </w:rPr>
         <w:t>version</w:t>
       </w:r>
+      <w:r>
+        <w:rPr>
+          <w:lang w:val="en-US"/>
+        </w:rPr>
+        <w:t xml:space="preserve"> </w:t>
+      </w:r>
     </w:p>
     <w:p>
       <w:pPr>
@@ -97,19 +103,7 @@
         <w:rPr>
           <w:lang w:val="en-US"/>
         </w:rPr>
-        <w:t xml:space="preserve"> - Link t</w:t>
-      </w:r>
-      <w:r>
-        <w:rPr>
-          <w:lang w:val="en-US"/>
-        </w:rPr>
-        <w:t xml:space="preserve">o </w:t>
-      </w:r>
-      <w:r>
-        <w:rPr>
-          <w:lang w:val="en-US"/>
-        </w:rPr>
-        <w:t>Mobile version</w:t>
+        <w:t xml:space="preserve"> - Link to Mobile version</w:t>
       </w:r>
     </w:p>
     <w:sectPr>

</xml_diff>